<commit_message>
-Limpieza de archivos y actualización de la carpeta de manuales
</commit_message>
<xml_diff>
--- a/Manual/DisparaTimer User Manual v1.0.docx
+++ b/Manual/DisparaTimer User Manual v1.0.docx
@@ -2005,11 +2005,19 @@
           <w:lang w:val="en-GB"/>
         </w:rPr>
       </w:pPr>
-      <w:r>
-        <w:rPr>
-          <w:lang w:val="en-GB"/>
-        </w:rPr>
-        <w:t>DisparaTimer is an app for Android mobiles</w:t>
+      <w:proofErr w:type="spellStart"/>
+      <w:r>
+        <w:rPr>
+          <w:lang w:val="en-GB"/>
+        </w:rPr>
+        <w:t>DisparaTimer</w:t>
+      </w:r>
+      <w:proofErr w:type="spellEnd"/>
+      <w:r>
+        <w:rPr>
+          <w:lang w:val="en-GB"/>
+        </w:rPr>
+        <w:t xml:space="preserve"> is an app for Android mobiles</w:t>
       </w:r>
       <w:r>
         <w:rPr>
@@ -2257,7 +2265,25 @@
           <w:szCs w:val="28"/>
           <w:lang w:val="en-GB"/>
         </w:rPr>
-        <w:t>Raspberry Pico W/WH micropython firmware update</w:t>
+        <w:t xml:space="preserve">Raspberry Pico W/WH </w:t>
+      </w:r>
+      <w:proofErr w:type="spellStart"/>
+      <w:r>
+        <w:rPr>
+          <w:sz w:val="28"/>
+          <w:szCs w:val="28"/>
+          <w:lang w:val="en-GB"/>
+        </w:rPr>
+        <w:t>micropython</w:t>
+      </w:r>
+      <w:proofErr w:type="spellEnd"/>
+      <w:r>
+        <w:rPr>
+          <w:sz w:val="28"/>
+          <w:szCs w:val="28"/>
+          <w:lang w:val="en-GB"/>
+        </w:rPr>
+        <w:t xml:space="preserve"> firmware update</w:t>
       </w:r>
       <w:bookmarkEnd w:id="2"/>
     </w:p>
@@ -2274,7 +2300,21 @@
         <w:rPr>
           <w:lang w:val="en-GB"/>
         </w:rPr>
-        <w:t>It is not a mandatory step, but it may be convenient to update the Raspberry micropython firmware that includes the latest fixes and improvements.</w:t>
+        <w:t xml:space="preserve">It is not a mandatory step, but it may be convenient to update the Raspberry </w:t>
+      </w:r>
+      <w:proofErr w:type="spellStart"/>
+      <w:r>
+        <w:rPr>
+          <w:lang w:val="en-GB"/>
+        </w:rPr>
+        <w:t>micropython</w:t>
+      </w:r>
+      <w:proofErr w:type="spellEnd"/>
+      <w:r>
+        <w:rPr>
+          <w:lang w:val="en-GB"/>
+        </w:rPr>
+        <w:t xml:space="preserve"> firmware that includes the latest fixes and improvements.</w:t>
       </w:r>
     </w:p>
     <w:p>
@@ -2433,9 +2473,11 @@
                   <v:textbox>
                     <w:txbxContent>
                       <w:p>
+                        <w:proofErr w:type="spellStart"/>
                         <w:r>
                           <w:t>BOOTSELsel</w:t>
                         </w:r>
+                        <w:proofErr w:type="spellEnd"/>
                       </w:p>
                     </w:txbxContent>
                   </v:textbox>
@@ -2542,7 +2584,7 @@
           <w:lang w:val="en-GB"/>
         </w:rPr>
         <w:drawing>
-          <wp:inline distT="0" distB="0" distL="0" distR="0" wp14:anchorId="50CA2E49" wp14:editId="0D385B35">
+          <wp:inline distT="0" distB="0" distL="0" distR="0" wp14:anchorId="50CA2E49" wp14:editId="323F52CE">
             <wp:extent cx="1126242" cy="2794682"/>
             <wp:effectExtent l="0" t="0" r="0" b="5715"/>
             <wp:docPr id="1488213205" name="Imagen 2" descr="Raspberry Pi Pico W : Amazon.es: Informática"/>
@@ -2910,7 +2952,35 @@
         <w:rPr>
           <w:lang w:val="en-GB"/>
         </w:rPr>
-        <w:t>How micropython firmware for Rasberry Pico W website looks like</w:t>
+        <w:t xml:space="preserve">How </w:t>
+      </w:r>
+      <w:proofErr w:type="spellStart"/>
+      <w:r>
+        <w:rPr>
+          <w:lang w:val="en-GB"/>
+        </w:rPr>
+        <w:t>micropython</w:t>
+      </w:r>
+      <w:proofErr w:type="spellEnd"/>
+      <w:r>
+        <w:rPr>
+          <w:lang w:val="en-GB"/>
+        </w:rPr>
+        <w:t xml:space="preserve"> firmware for </w:t>
+      </w:r>
+      <w:proofErr w:type="spellStart"/>
+      <w:r>
+        <w:rPr>
+          <w:lang w:val="en-GB"/>
+        </w:rPr>
+        <w:t>Rasberry</w:t>
+      </w:r>
+      <w:proofErr w:type="spellEnd"/>
+      <w:r>
+        <w:rPr>
+          <w:lang w:val="en-GB"/>
+        </w:rPr>
+        <w:t xml:space="preserve"> Pico W website looks like</w:t>
       </w:r>
       <w:r>
         <w:rPr>
@@ -3057,7 +3127,21 @@
         <w:rPr>
           <w:lang w:val="en-GB"/>
         </w:rPr>
-        <w:t>Check at the bottom right part of Thonny screen that Micropython (Raspberry Pi Pico) is selected, and not "Local Python". See</w:t>
+        <w:t xml:space="preserve">Check at the bottom right part of Thonny screen that </w:t>
+      </w:r>
+      <w:proofErr w:type="spellStart"/>
+      <w:r>
+        <w:rPr>
+          <w:lang w:val="en-GB"/>
+        </w:rPr>
+        <w:t>Micropython</w:t>
+      </w:r>
+      <w:proofErr w:type="spellEnd"/>
+      <w:r>
+        <w:rPr>
+          <w:lang w:val="en-GB"/>
+        </w:rPr>
+        <w:t xml:space="preserve"> (Raspberry Pi Pico) is selected, and not "Local Python". See</w:t>
       </w:r>
       <w:r>
         <w:rPr>
@@ -3277,7 +3361,35 @@
         <w:rPr>
           <w:lang w:val="en-GB"/>
         </w:rPr>
-        <w:t>Download “main.py” file from the DisparaTimer Github page</w:t>
+        <w:t xml:space="preserve">Download “main.py” file from the </w:t>
+      </w:r>
+      <w:proofErr w:type="spellStart"/>
+      <w:r>
+        <w:rPr>
+          <w:lang w:val="en-GB"/>
+        </w:rPr>
+        <w:t>DisparaTimer</w:t>
+      </w:r>
+      <w:proofErr w:type="spellEnd"/>
+      <w:r>
+        <w:rPr>
+          <w:lang w:val="en-GB"/>
+        </w:rPr>
+        <w:t xml:space="preserve"> </w:t>
+      </w:r>
+      <w:proofErr w:type="spellStart"/>
+      <w:r>
+        <w:rPr>
+          <w:lang w:val="en-GB"/>
+        </w:rPr>
+        <w:t>Github</w:t>
+      </w:r>
+      <w:proofErr w:type="spellEnd"/>
+      <w:r>
+        <w:rPr>
+          <w:lang w:val="en-GB"/>
+        </w:rPr>
+        <w:t xml:space="preserve"> page</w:t>
       </w:r>
       <w:r>
         <w:rPr>
@@ -3301,7 +3413,7 @@
             <w:rStyle w:val="Hipervnculo"/>
             <w:lang w:val="en-GB"/>
           </w:rPr>
-          <w:t>https://github.com/visogonzalez/DisparaTimer/tree/master/Raspberry</w:t>
+          <w:t>https://www.disparafilm.com/s/main.py</w:t>
         </w:r>
       </w:hyperlink>
     </w:p>
@@ -3444,6 +3556,7 @@
         </w:rPr>
         <w:t xml:space="preserve">. </w:t>
       </w:r>
+      <w:proofErr w:type="gramStart"/>
       <w:r>
         <w:rPr>
           <w:b/>
@@ -3452,7 +3565,18 @@
           <w:u w:val="single"/>
           <w:lang w:val="en-GB"/>
         </w:rPr>
-        <w:t>Important!: any other name will not be executed by the Raspberry</w:t>
+        <w:t>Important!:</w:t>
+      </w:r>
+      <w:proofErr w:type="gramEnd"/>
+      <w:r>
+        <w:rPr>
+          <w:b/>
+          <w:bCs/>
+          <w:color w:val="FF0000"/>
+          <w:u w:val="single"/>
+          <w:lang w:val="en-GB"/>
+        </w:rPr>
+        <w:t xml:space="preserve"> any other name will not be executed by the Raspberry</w:t>
       </w:r>
       <w:r>
         <w:rPr>
@@ -3474,7 +3598,21 @@
         <w:rPr>
           <w:lang w:val="en-GB"/>
         </w:rPr>
-        <w:t>Close Thonny and unplug the Raspberry. If we have proceeded correctly, when the Raspberry is connected again, a green LED should light up and a new WiFi network called</w:t>
+        <w:t xml:space="preserve">Close Thonny and unplug the Raspberry. If we have proceeded correctly, when the Raspberry is connected again, a green LED should light up and a new </w:t>
+      </w:r>
+      <w:proofErr w:type="spellStart"/>
+      <w:r>
+        <w:rPr>
+          <w:lang w:val="en-GB"/>
+        </w:rPr>
+        <w:t>WiFi</w:t>
+      </w:r>
+      <w:proofErr w:type="spellEnd"/>
+      <w:r>
+        <w:rPr>
+          <w:lang w:val="en-GB"/>
+        </w:rPr>
+        <w:t xml:space="preserve"> network called</w:t>
       </w:r>
       <w:r>
         <w:rPr>
@@ -3951,9 +4089,19 @@
           <w:szCs w:val="32"/>
           <w:lang w:val="en-GB"/>
         </w:rPr>
-        <w:t>Operation of DisparaTimer</w:t>
+        <w:t xml:space="preserve">Operation of </w:t>
+      </w:r>
+      <w:proofErr w:type="spellStart"/>
+      <w:r>
+        <w:rPr>
+          <w:sz w:val="32"/>
+          <w:szCs w:val="32"/>
+          <w:lang w:val="en-GB"/>
+        </w:rPr>
+        <w:t>DisparaTimer</w:t>
       </w:r>
       <w:bookmarkEnd w:id="5"/>
+      <w:proofErr w:type="spellEnd"/>
     </w:p>
     <w:p>
       <w:pPr>
@@ -3964,11 +4112,19 @@
           <w:lang w:val="en-GB"/>
         </w:rPr>
       </w:pPr>
-      <w:r>
-        <w:rPr>
-          <w:lang w:val="en-GB"/>
-        </w:rPr>
-        <w:t xml:space="preserve">DisparaTimer has two operational modes, "TIMER" and "STRIP", which are selected by clicking on </w:t>
+      <w:proofErr w:type="spellStart"/>
+      <w:r>
+        <w:rPr>
+          <w:lang w:val="en-GB"/>
+        </w:rPr>
+        <w:t>DisparaTimer</w:t>
+      </w:r>
+      <w:proofErr w:type="spellEnd"/>
+      <w:r>
+        <w:rPr>
+          <w:lang w:val="en-GB"/>
+        </w:rPr>
+        <w:t xml:space="preserve"> has two operational modes, "TIMER" and "STRIP", which are selected by clicking on </w:t>
       </w:r>
       <w:r>
         <w:rPr>
@@ -4169,7 +4325,23 @@
           <w:u w:val="single"/>
           <w:lang w:val="en-GB"/>
         </w:rPr>
-        <w:t>if your phone is not connected to a WiFi network</w:t>
+        <w:t xml:space="preserve">if your phone is not connected to a </w:t>
+      </w:r>
+      <w:proofErr w:type="spellStart"/>
+      <w:r>
+        <w:rPr>
+          <w:u w:val="single"/>
+          <w:lang w:val="en-GB"/>
+        </w:rPr>
+        <w:t>WiFi</w:t>
+      </w:r>
+      <w:proofErr w:type="spellEnd"/>
+      <w:r>
+        <w:rPr>
+          <w:u w:val="single"/>
+          <w:lang w:val="en-GB"/>
+        </w:rPr>
+        <w:t xml:space="preserve"> network</w:t>
       </w:r>
       <w:r>
         <w:rPr>
@@ -5941,13 +6113,23 @@
                           <w:lang w:val="en-GB"/>
                         </w:rPr>
                       </w:pPr>
+                      <w:proofErr w:type="spellStart"/>
                       <w:r>
                         <w:rPr>
                           <w:b/>
                           <w:bCs/>
                           <w:lang w:val="en-GB"/>
                         </w:rPr>
-                        <w:t>DisparaTimer mode</w:t>
+                        <w:t>DisparaTimer</w:t>
+                      </w:r>
+                      <w:proofErr w:type="spellEnd"/>
+                      <w:r>
+                        <w:rPr>
+                          <w:b/>
+                          <w:bCs/>
+                          <w:lang w:val="en-GB"/>
+                        </w:rPr>
+                        <w:t xml:space="preserve"> mode</w:t>
                       </w:r>
                       <w:r>
                         <w:rPr>
@@ -6301,7 +6483,14 @@
         <w:rPr>
           <w:lang w:val="en-GB"/>
         </w:rPr>
-        <w:t>“+/-“</w:t>
+        <w:t>“+/</w:t>
+      </w:r>
+      <w:proofErr w:type="gramStart"/>
+      <w:r>
+        <w:rPr>
+          <w:lang w:val="en-GB"/>
+        </w:rPr>
+        <w:t>-“</w:t>
       </w:r>
       <w:r>
         <w:rPr>
@@ -6310,6 +6499,7 @@
         <w:t xml:space="preserve"> buttons</w:t>
       </w:r>
       <w:bookmarkEnd w:id="8"/>
+      <w:proofErr w:type="gramEnd"/>
     </w:p>
     <w:p>
       <w:pPr>
@@ -7772,8 +7962,16 @@
         <w:rPr>
           <w:lang w:val="en-GB"/>
         </w:rPr>
-        <w:t xml:space="preserve"> 750 ms</w:t>
-      </w:r>
+        <w:t xml:space="preserve"> 750 </w:t>
+      </w:r>
+      <w:proofErr w:type="spellStart"/>
+      <w:r>
+        <w:rPr>
+          <w:lang w:val="en-GB"/>
+        </w:rPr>
+        <w:t>ms</w:t>
+      </w:r>
+      <w:proofErr w:type="spellEnd"/>
       <w:r>
         <w:rPr>
           <w:lang w:val="en-GB"/>
@@ -7842,7 +8040,21 @@
         <w:rPr>
           <w:lang w:val="en-GB"/>
         </w:rPr>
-        <w:t xml:space="preserve">For additional information and educational videos on the different aspects of DisparaTimer, visit the webpage </w:t>
+        <w:t xml:space="preserve">For additional information and educational videos on the different aspects of </w:t>
+      </w:r>
+      <w:proofErr w:type="spellStart"/>
+      <w:r>
+        <w:rPr>
+          <w:lang w:val="en-GB"/>
+        </w:rPr>
+        <w:t>DisparaTimer</w:t>
+      </w:r>
+      <w:proofErr w:type="spellEnd"/>
+      <w:r>
+        <w:rPr>
+          <w:lang w:val="en-GB"/>
+        </w:rPr>
+        <w:t xml:space="preserve">, visit the webpage </w:t>
       </w:r>
       <w:hyperlink r:id="rId21" w:history="1">
         <w:r>
@@ -7985,11 +8197,19 @@
         <w:lang w:val="en-GB"/>
       </w:rPr>
     </w:pPr>
+    <w:proofErr w:type="spellStart"/>
     <w:r>
       <w:rPr>
         <w:lang w:val="en-GB"/>
       </w:rPr>
-      <w:t xml:space="preserve">DisparaTimer </w:t>
+      <w:t>DisparaTimer</w:t>
+    </w:r>
+    <w:proofErr w:type="spellEnd"/>
+    <w:r>
+      <w:rPr>
+        <w:lang w:val="en-GB"/>
+      </w:rPr>
+      <w:t xml:space="preserve"> </w:t>
     </w:r>
     <w:r>
       <w:rPr>

</xml_diff>

<commit_message>
- Pequeña modificación del programa de la Raspberry para que admita montaje con relé de estado sólido de 2 canales. - Modificación de manuales para reflejar montaje con relé de estado sólido.
</commit_message>
<xml_diff>
--- a/Manual/DisparaTimer User Manual v1.0.docx
+++ b/Manual/DisparaTimer User Manual v1.0.docx
@@ -1030,7 +1030,7 @@
                 <w:noProof/>
                 <w:webHidden/>
               </w:rPr>
-              <w:t>4</w:t>
+              <w:t>5</w:t>
             </w:r>
             <w:r>
               <w:rPr>
@@ -1116,7 +1116,7 @@
                 <w:noProof/>
                 <w:webHidden/>
               </w:rPr>
-              <w:t>5</w:t>
+              <w:t>6</w:t>
             </w:r>
             <w:r>
               <w:rPr>
@@ -1204,7 +1204,7 @@
                 <w:noProof/>
                 <w:webHidden/>
               </w:rPr>
-              <w:t>6</w:t>
+              <w:t>7</w:t>
             </w:r>
             <w:r>
               <w:rPr>
@@ -1290,7 +1290,7 @@
                 <w:noProof/>
                 <w:webHidden/>
               </w:rPr>
-              <w:t>6</w:t>
+              <w:t>7</w:t>
             </w:r>
             <w:r>
               <w:rPr>
@@ -1376,7 +1376,7 @@
                 <w:noProof/>
                 <w:webHidden/>
               </w:rPr>
-              <w:t>6</w:t>
+              <w:t>7</w:t>
             </w:r>
             <w:r>
               <w:rPr>
@@ -1462,7 +1462,7 @@
                 <w:noProof/>
                 <w:webHidden/>
               </w:rPr>
-              <w:t>6</w:t>
+              <w:t>7</w:t>
             </w:r>
             <w:r>
               <w:rPr>
@@ -1550,7 +1550,7 @@
                 <w:noProof/>
                 <w:webHidden/>
               </w:rPr>
-              <w:t>8</w:t>
+              <w:t>9</w:t>
             </w:r>
             <w:r>
               <w:rPr>
@@ -1636,7 +1636,7 @@
                 <w:noProof/>
                 <w:webHidden/>
               </w:rPr>
-              <w:t>8</w:t>
+              <w:t>9</w:t>
             </w:r>
             <w:r>
               <w:rPr>
@@ -2473,11 +2473,9 @@
                   <v:textbox>
                     <w:txbxContent>
                       <w:p>
-                        <w:proofErr w:type="spellStart"/>
                         <w:r>
                           <w:t>BOOTSELsel</w:t>
                         </w:r>
-                        <w:proofErr w:type="spellEnd"/>
                       </w:p>
                     </w:txbxContent>
                   </v:textbox>
@@ -2584,7 +2582,7 @@
           <w:lang w:val="en-GB"/>
         </w:rPr>
         <w:drawing>
-          <wp:inline distT="0" distB="0" distL="0" distR="0" wp14:anchorId="50CA2E49" wp14:editId="323F52CE">
+          <wp:inline distT="0" distB="0" distL="0" distR="0" wp14:anchorId="50CA2E49" wp14:editId="1569F78B">
             <wp:extent cx="1126242" cy="2794682"/>
             <wp:effectExtent l="0" t="0" r="0" b="5715"/>
             <wp:docPr id="1488213205" name="Imagen 2" descr="Raspberry Pi Pico W : Amazon.es: Informática"/>
@@ -3826,7 +3824,19 @@
         <w:rPr>
           <w:lang w:val="en-GB"/>
         </w:rPr>
-        <w:t xml:space="preserve"> 4.</w:t>
+        <w:t xml:space="preserve"> 4</w:t>
+      </w:r>
+      <w:r>
+        <w:rPr>
+          <w:lang w:val="en-GB"/>
+        </w:rPr>
+        <w:t xml:space="preserve"> or 5</w:t>
+      </w:r>
+      <w:r>
+        <w:rPr>
+          <w:lang w:val="en-GB"/>
+        </w:rPr>
+        <w:t>.</w:t>
       </w:r>
     </w:p>
     <w:p>
@@ -3876,7 +3886,19 @@
         <w:rPr>
           <w:lang w:val="en-GB"/>
         </w:rPr>
-        <w:t xml:space="preserve">According to figure 4 with </w:t>
+        <w:t xml:space="preserve">According to figure 4 </w:t>
+      </w:r>
+      <w:r>
+        <w:rPr>
+          <w:lang w:val="en-GB"/>
+        </w:rPr>
+        <w:t xml:space="preserve">or 5 </w:t>
+      </w:r>
+      <w:r>
+        <w:rPr>
+          <w:lang w:val="en-GB"/>
+        </w:rPr>
+        <w:t xml:space="preserve">with </w:t>
       </w:r>
       <w:r>
         <w:rPr>
@@ -3956,7 +3978,19 @@
         <w:rPr>
           <w:lang w:val="en-GB"/>
         </w:rPr>
-        <w:t>According to figure 4 with 1-1,5 mm de diameter cable.</w:t>
+        <w:t xml:space="preserve">According to figure 4 </w:t>
+      </w:r>
+      <w:r>
+        <w:rPr>
+          <w:lang w:val="en-GB"/>
+        </w:rPr>
+        <w:t xml:space="preserve">or 5 </w:t>
+      </w:r>
+      <w:r>
+        <w:rPr>
+          <w:lang w:val="en-GB"/>
+        </w:rPr>
+        <w:t>with 1-1,5 mm de diameter cable.</w:t>
       </w:r>
     </w:p>
     <w:p>
@@ -4061,8 +4095,149 @@
         <w:rPr>
           <w:lang w:val="en-GB"/>
         </w:rPr>
+        <w:t xml:space="preserve"> with electromechanical </w:t>
+      </w:r>
+      <w:r>
+        <w:rPr>
+          <w:lang w:val="en-GB"/>
+        </w:rPr>
+        <w:t xml:space="preserve">1 channel </w:t>
+      </w:r>
+      <w:r>
+        <w:rPr>
+          <w:lang w:val="en-GB"/>
+        </w:rPr>
+        <w:t>3.3V relay</w:t>
+      </w:r>
+      <w:r>
+        <w:rPr>
+          <w:lang w:val="en-GB"/>
+        </w:rPr>
         <w:t>.</w:t>
       </w:r>
+    </w:p>
+    <w:p>
+      <w:pPr>
+        <w:jc w:val="center"/>
+        <w:rPr>
+          <w:lang w:val="en-GB"/>
+        </w:rPr>
+      </w:pPr>
+    </w:p>
+    <w:p>
+      <w:pPr>
+        <w:jc w:val="center"/>
+        <w:rPr>
+          <w:lang w:val="en-GB"/>
+        </w:rPr>
+      </w:pPr>
+    </w:p>
+    <w:p>
+      <w:pPr>
+        <w:jc w:val="center"/>
+        <w:rPr>
+          <w:lang w:val="en-GB"/>
+        </w:rPr>
+      </w:pPr>
+      <w:r>
+        <w:rPr>
+          <w:noProof/>
+          <w:lang w:val="en-GB"/>
+        </w:rPr>
+        <w:drawing>
+          <wp:inline distT="0" distB="0" distL="0" distR="0" wp14:anchorId="4CE1835A" wp14:editId="44A1C8DC">
+            <wp:extent cx="6188710" cy="3481070"/>
+            <wp:effectExtent l="0" t="0" r="2540" b="5080"/>
+            <wp:docPr id="1771437419" name="Imagen 22"/>
+            <wp:cNvGraphicFramePr>
+              <a:graphicFrameLocks xmlns:a="http://schemas.openxmlformats.org/drawingml/2006/main" noChangeAspect="1"/>
+            </wp:cNvGraphicFramePr>
+            <a:graphic xmlns:a="http://schemas.openxmlformats.org/drawingml/2006/main">
+              <a:graphicData uri="http://schemas.openxmlformats.org/drawingml/2006/picture">
+                <pic:pic xmlns:pic="http://schemas.openxmlformats.org/drawingml/2006/picture">
+                  <pic:nvPicPr>
+                    <pic:cNvPr id="1771437419" name="Imagen 1771437419"/>
+                    <pic:cNvPicPr/>
+                  </pic:nvPicPr>
+                  <pic:blipFill>
+                    <a:blip r:embed="rId19">
+                      <a:extLst>
+                        <a:ext uri="{28A0092B-C50C-407E-A947-70E740481C1C}">
+                          <a14:useLocalDpi xmlns:a14="http://schemas.microsoft.com/office/drawing/2010/main" val="0"/>
+                        </a:ext>
+                      </a:extLst>
+                    </a:blip>
+                    <a:stretch>
+                      <a:fillRect/>
+                    </a:stretch>
+                  </pic:blipFill>
+                  <pic:spPr>
+                    <a:xfrm>
+                      <a:off x="0" y="0"/>
+                      <a:ext cx="6188710" cy="3481070"/>
+                    </a:xfrm>
+                    <a:prstGeom prst="rect">
+                      <a:avLst/>
+                    </a:prstGeom>
+                  </pic:spPr>
+                </pic:pic>
+              </a:graphicData>
+            </a:graphic>
+          </wp:inline>
+        </w:drawing>
+      </w:r>
+    </w:p>
+    <w:p>
+      <w:pPr>
+        <w:jc w:val="center"/>
+        <w:rPr>
+          <w:lang w:val="en-GB"/>
+        </w:rPr>
+      </w:pPr>
+      <w:r>
+        <w:rPr>
+          <w:lang w:val="en-GB"/>
+        </w:rPr>
+        <w:t>Figure 4: Connections scheme</w:t>
+      </w:r>
+      <w:r>
+        <w:rPr>
+          <w:lang w:val="en-GB"/>
+        </w:rPr>
+        <w:t xml:space="preserve"> with </w:t>
+      </w:r>
+      <w:r>
+        <w:rPr>
+          <w:lang w:val="en-GB"/>
+        </w:rPr>
+        <w:t xml:space="preserve">2 channels </w:t>
+      </w:r>
+      <w:r>
+        <w:rPr>
+          <w:lang w:val="en-GB"/>
+        </w:rPr>
+        <w:t>HY-M284</w:t>
+      </w:r>
+      <w:r>
+        <w:rPr>
+          <w:lang w:val="en-GB"/>
+        </w:rPr>
+        <w:t xml:space="preserve"> type solid state relay</w:t>
+      </w:r>
+      <w:r>
+        <w:rPr>
+          <w:lang w:val="en-GB"/>
+        </w:rPr>
+        <w:t>.</w:t>
+      </w:r>
+    </w:p>
+    <w:p>
+      <w:pPr>
+        <w:jc w:val="center"/>
+        <w:rPr>
+          <w:lang w:val="en-GB"/>
+        </w:rPr>
+      </w:pPr>
     </w:p>
     <w:p>
       <w:pPr>
@@ -4089,6 +4264,7 @@
           <w:szCs w:val="32"/>
           <w:lang w:val="en-GB"/>
         </w:rPr>
+        <w:lastRenderedPageBreak/>
         <w:t xml:space="preserve">Operation of </w:t>
       </w:r>
       <w:proofErr w:type="spellStart"/>
@@ -5474,7 +5650,7 @@
           <w:lang w:val="en-GB"/>
         </w:rPr>
         <w:drawing>
-          <wp:inline distT="0" distB="0" distL="0" distR="0" wp14:anchorId="1EB131BC" wp14:editId="1AB6FC10">
+          <wp:inline distT="0" distB="0" distL="0" distR="0" wp14:anchorId="1EB131BC" wp14:editId="7B6DA8CA">
             <wp:extent cx="3391930" cy="7160400"/>
             <wp:effectExtent l="0" t="0" r="0" b="2540"/>
             <wp:docPr id="415153333" name="Imagen 1"/>
@@ -5489,7 +5665,7 @@
                     <pic:cNvPicPr/>
                   </pic:nvPicPr>
                   <pic:blipFill>
-                    <a:blip r:embed="rId19"/>
+                    <a:blip r:embed="rId20"/>
                     <a:stretch>
                       <a:fillRect/>
                     </a:stretch>
@@ -6113,23 +6289,13 @@
                           <w:lang w:val="en-GB"/>
                         </w:rPr>
                       </w:pPr>
-                      <w:proofErr w:type="spellStart"/>
                       <w:r>
                         <w:rPr>
                           <w:b/>
                           <w:bCs/>
                           <w:lang w:val="en-GB"/>
                         </w:rPr>
-                        <w:t>DisparaTimer</w:t>
-                      </w:r>
-                      <w:proofErr w:type="spellEnd"/>
-                      <w:r>
-                        <w:rPr>
-                          <w:b/>
-                          <w:bCs/>
-                          <w:lang w:val="en-GB"/>
-                        </w:rPr>
-                        <w:t xml:space="preserve"> mode</w:t>
+                        <w:t>DisparaTimer mode</w:t>
                       </w:r>
                       <w:r>
                         <w:rPr>
@@ -7676,7 +7842,7 @@
                     <pic:cNvPicPr/>
                   </pic:nvPicPr>
                   <pic:blipFill>
-                    <a:blip r:embed="rId20"/>
+                    <a:blip r:embed="rId21"/>
                     <a:stretch>
                       <a:fillRect/>
                     </a:stretch>
@@ -8056,7 +8222,7 @@
         </w:rPr>
         <w:t xml:space="preserve">, visit the webpage </w:t>
       </w:r>
-      <w:hyperlink r:id="rId21" w:history="1">
+      <w:hyperlink r:id="rId22" w:history="1">
         <w:r>
           <w:rPr>
             <w:rStyle w:val="Hipervnculo"/>
@@ -8086,8 +8252,8 @@
       </w:r>
     </w:p>
     <w:sectPr>
-      <w:headerReference w:type="default" r:id="rId22"/>
-      <w:footerReference w:type="default" r:id="rId23"/>
+      <w:headerReference w:type="default" r:id="rId23"/>
+      <w:footerReference w:type="default" r:id="rId24"/>
       <w:pgSz w:w="11906" w:h="16838"/>
       <w:pgMar w:top="1440" w:right="1080" w:bottom="1440" w:left="1080" w:header="708" w:footer="708" w:gutter="0"/>
       <w:pgNumType w:start="1"/>

</xml_diff>

<commit_message>
- Actualización a gradle 8.8. - Actualización archivo main.py para funcoinar con microphthon v1.24 - Actualización manuales
</commit_message>
<xml_diff>
--- a/Manual/DisparaTimer User Manual v1.0.docx
+++ b/Manual/DisparaTimer User Manual v1.0.docx
@@ -858,7 +858,7 @@
                 <w:noProof/>
                 <w:webHidden/>
               </w:rPr>
-              <w:t>2</w:t>
+              <w:t>3</w:t>
             </w:r>
             <w:r>
               <w:rPr>
@@ -944,7 +944,7 @@
                 <w:noProof/>
                 <w:webHidden/>
               </w:rPr>
-              <w:t>3</w:t>
+              <w:t>4</w:t>
             </w:r>
             <w:r>
               <w:rPr>
@@ -2005,19 +2005,11 @@
           <w:lang w:val="en-GB"/>
         </w:rPr>
       </w:pPr>
-      <w:proofErr w:type="spellStart"/>
-      <w:r>
-        <w:rPr>
-          <w:lang w:val="en-GB"/>
-        </w:rPr>
-        <w:t>DisparaTimer</w:t>
-      </w:r>
-      <w:proofErr w:type="spellEnd"/>
-      <w:r>
-        <w:rPr>
-          <w:lang w:val="en-GB"/>
-        </w:rPr>
-        <w:t xml:space="preserve"> is an app for Android mobiles</w:t>
+      <w:r>
+        <w:rPr>
+          <w:lang w:val="en-GB"/>
+        </w:rPr>
+        <w:t>DisparaTimer is an app for Android mobiles</w:t>
       </w:r>
       <w:r>
         <w:rPr>
@@ -2215,7 +2207,147 @@
         <w:rPr>
           <w:lang w:val="en-GB"/>
         </w:rPr>
-        <w:t>1-channel AC power relay controlled by a 3.3V DC circuit.</w:t>
+        <w:t>One</w:t>
+      </w:r>
+      <w:r>
+        <w:rPr>
+          <w:lang w:val="en-GB"/>
+        </w:rPr>
+        <w:t xml:space="preserve"> AC power</w:t>
+      </w:r>
+      <w:r>
+        <w:rPr>
+          <w:lang w:val="en-GB"/>
+        </w:rPr>
+        <w:t xml:space="preserve"> relay.</w:t>
+      </w:r>
+    </w:p>
+    <w:p>
+      <w:pPr>
+        <w:pStyle w:val="Prrafodelista"/>
+        <w:numPr>
+          <w:ilvl w:val="1"/>
+          <w:numId w:val="15"/>
+        </w:numPr>
+        <w:spacing w:after="240" w:line="360" w:lineRule="auto"/>
+        <w:jc w:val="both"/>
+        <w:rPr>
+          <w:lang w:val="en-GB"/>
+        </w:rPr>
+      </w:pPr>
+      <w:r>
+        <w:rPr>
+          <w:lang w:val="en-GB"/>
+        </w:rPr>
+        <w:t xml:space="preserve">1-channel </w:t>
+      </w:r>
+      <w:r>
+        <w:rPr>
+          <w:lang w:val="en-GB"/>
+        </w:rPr>
+        <w:t xml:space="preserve">electromechanical </w:t>
+      </w:r>
+      <w:r>
+        <w:rPr>
+          <w:lang w:val="en-GB"/>
+        </w:rPr>
+        <w:t>controlled by a 3.3V DC circuit.</w:t>
+      </w:r>
+    </w:p>
+    <w:p>
+      <w:pPr>
+        <w:pStyle w:val="Prrafodelista"/>
+        <w:numPr>
+          <w:ilvl w:val="1"/>
+          <w:numId w:val="15"/>
+        </w:numPr>
+        <w:spacing w:after="240" w:line="360" w:lineRule="auto"/>
+        <w:jc w:val="both"/>
+        <w:rPr>
+          <w:lang w:val="en-GB"/>
+        </w:rPr>
+      </w:pPr>
+      <w:r>
+        <w:rPr>
+          <w:lang w:val="en-GB"/>
+        </w:rPr>
+        <w:t>2-channel</w:t>
+      </w:r>
+      <w:r>
+        <w:rPr>
+          <w:lang w:val="en-GB"/>
+        </w:rPr>
+        <w:t xml:space="preserve"> </w:t>
+      </w:r>
+      <w:r>
+        <w:rPr>
+          <w:lang w:val="en-GB"/>
+        </w:rPr>
+        <w:t xml:space="preserve">solid state controlled by 5V </w:t>
+      </w:r>
+      <w:r>
+        <w:rPr>
+          <w:lang w:val="en-GB"/>
+        </w:rPr>
+        <w:t xml:space="preserve">DC </w:t>
+      </w:r>
+      <w:r>
+        <w:rPr>
+          <w:lang w:val="en-GB"/>
+        </w:rPr>
+        <w:t xml:space="preserve">“low level trigger” circuit </w:t>
+      </w:r>
+      <w:r>
+        <w:rPr>
+          <w:lang w:val="en-GB"/>
+        </w:rPr>
+        <w:t>(</w:t>
+      </w:r>
+      <w:r>
+        <w:rPr>
+          <w:color w:val="FF0000"/>
+          <w:u w:val="single"/>
+          <w:lang w:val="en-GB"/>
+        </w:rPr>
+        <w:t>“high level trigger”</w:t>
+      </w:r>
+      <w:r>
+        <w:rPr>
+          <w:color w:val="FF0000"/>
+          <w:u w:val="single"/>
+          <w:lang w:val="en-GB"/>
+        </w:rPr>
+        <w:t xml:space="preserve"> type</w:t>
+      </w:r>
+      <w:r>
+        <w:rPr>
+          <w:color w:val="FF0000"/>
+          <w:u w:val="single"/>
+          <w:lang w:val="en-GB"/>
+        </w:rPr>
+        <w:t xml:space="preserve"> will </w:t>
+      </w:r>
+      <w:r>
+        <w:rPr>
+          <w:color w:val="FF0000"/>
+          <w:u w:val="single"/>
+          <w:lang w:val="en-GB"/>
+        </w:rPr>
+        <w:t>NOT</w:t>
+      </w:r>
+      <w:r>
+        <w:rPr>
+          <w:color w:val="FF0000"/>
+          <w:u w:val="single"/>
+          <w:lang w:val="en-GB"/>
+        </w:rPr>
+        <w:t xml:space="preserve"> work</w:t>
+      </w:r>
+      <w:r>
+        <w:rPr>
+          <w:lang w:val="en-GB"/>
+        </w:rPr>
+        <w:t xml:space="preserve">) </w:t>
       </w:r>
     </w:p>
     <w:p>
@@ -2265,25 +2397,7 @@
           <w:szCs w:val="28"/>
           <w:lang w:val="en-GB"/>
         </w:rPr>
-        <w:t xml:space="preserve">Raspberry Pico W/WH </w:t>
-      </w:r>
-      <w:proofErr w:type="spellStart"/>
-      <w:r>
-        <w:rPr>
-          <w:sz w:val="28"/>
-          <w:szCs w:val="28"/>
-          <w:lang w:val="en-GB"/>
-        </w:rPr>
-        <w:t>micropython</w:t>
-      </w:r>
-      <w:proofErr w:type="spellEnd"/>
-      <w:r>
-        <w:rPr>
-          <w:sz w:val="28"/>
-          <w:szCs w:val="28"/>
-          <w:lang w:val="en-GB"/>
-        </w:rPr>
-        <w:t xml:space="preserve"> firmware update</w:t>
+        <w:t>Raspberry Pico W/WH micropython firmware update</w:t>
       </w:r>
       <w:bookmarkEnd w:id="2"/>
     </w:p>
@@ -2300,21 +2414,7 @@
         <w:rPr>
           <w:lang w:val="en-GB"/>
         </w:rPr>
-        <w:t xml:space="preserve">It is not a mandatory step, but it may be convenient to update the Raspberry </w:t>
-      </w:r>
-      <w:proofErr w:type="spellStart"/>
-      <w:r>
-        <w:rPr>
-          <w:lang w:val="en-GB"/>
-        </w:rPr>
-        <w:t>micropython</w:t>
-      </w:r>
-      <w:proofErr w:type="spellEnd"/>
-      <w:r>
-        <w:rPr>
-          <w:lang w:val="en-GB"/>
-        </w:rPr>
-        <w:t xml:space="preserve"> firmware that includes the latest fixes and improvements.</w:t>
+        <w:t>It is not a mandatory step, but it may be convenient to update the Raspberry micropython firmware that includes the latest fixes and improvements.</w:t>
       </w:r>
     </w:p>
     <w:p>
@@ -2358,6 +2458,7 @@
           <w:noProof/>
           <w:lang w:val="en-GB"/>
         </w:rPr>
+        <w:lastRenderedPageBreak/>
         <mc:AlternateContent>
           <mc:Choice Requires="wpg">
             <w:drawing>
@@ -2582,7 +2683,7 @@
           <w:lang w:val="en-GB"/>
         </w:rPr>
         <w:drawing>
-          <wp:inline distT="0" distB="0" distL="0" distR="0" wp14:anchorId="50CA2E49" wp14:editId="1569F78B">
+          <wp:inline distT="0" distB="0" distL="0" distR="0" wp14:anchorId="50CA2E49" wp14:editId="5EE1D36F">
             <wp:extent cx="1126242" cy="2794682"/>
             <wp:effectExtent l="0" t="0" r="0" b="5715"/>
             <wp:docPr id="1488213205" name="Imagen 2" descr="Raspberry Pi Pico W : Amazon.es: Informática"/>
@@ -2708,7 +2809,6 @@
         <w:rPr>
           <w:lang w:val="en-GB"/>
         </w:rPr>
-        <w:lastRenderedPageBreak/>
         <w:t>Figur</w:t>
       </w:r>
       <w:r>
@@ -2950,35 +3050,7 @@
         <w:rPr>
           <w:lang w:val="en-GB"/>
         </w:rPr>
-        <w:t xml:space="preserve">How </w:t>
-      </w:r>
-      <w:proofErr w:type="spellStart"/>
-      <w:r>
-        <w:rPr>
-          <w:lang w:val="en-GB"/>
-        </w:rPr>
-        <w:t>micropython</w:t>
-      </w:r>
-      <w:proofErr w:type="spellEnd"/>
-      <w:r>
-        <w:rPr>
-          <w:lang w:val="en-GB"/>
-        </w:rPr>
-        <w:t xml:space="preserve"> firmware for </w:t>
-      </w:r>
-      <w:proofErr w:type="spellStart"/>
-      <w:r>
-        <w:rPr>
-          <w:lang w:val="en-GB"/>
-        </w:rPr>
-        <w:t>Rasberry</w:t>
-      </w:r>
-      <w:proofErr w:type="spellEnd"/>
-      <w:r>
-        <w:rPr>
-          <w:lang w:val="en-GB"/>
-        </w:rPr>
-        <w:t xml:space="preserve"> Pico W website looks like</w:t>
+        <w:t>How micropython firmware for Rasberry Pico W website looks like</w:t>
       </w:r>
       <w:r>
         <w:rPr>
@@ -3125,21 +3197,7 @@
         <w:rPr>
           <w:lang w:val="en-GB"/>
         </w:rPr>
-        <w:t xml:space="preserve">Check at the bottom right part of Thonny screen that </w:t>
-      </w:r>
-      <w:proofErr w:type="spellStart"/>
-      <w:r>
-        <w:rPr>
-          <w:lang w:val="en-GB"/>
-        </w:rPr>
-        <w:t>Micropython</w:t>
-      </w:r>
-      <w:proofErr w:type="spellEnd"/>
-      <w:r>
-        <w:rPr>
-          <w:lang w:val="en-GB"/>
-        </w:rPr>
-        <w:t xml:space="preserve"> (Raspberry Pi Pico) is selected, and not "Local Python". See</w:t>
+        <w:t>Check at the bottom right part of Thonny screen that Micropython (Raspberry Pi Pico) is selected, and not "Local Python". See</w:t>
       </w:r>
       <w:r>
         <w:rPr>
@@ -3172,7 +3230,6 @@
           <w:noProof/>
           <w:lang w:val="en-GB"/>
         </w:rPr>
-        <w:lastRenderedPageBreak/>
         <mc:AlternateContent>
           <mc:Choice Requires="wps">
             <w:drawing>
@@ -3359,35 +3416,7 @@
         <w:rPr>
           <w:lang w:val="en-GB"/>
         </w:rPr>
-        <w:t xml:space="preserve">Download “main.py” file from the </w:t>
-      </w:r>
-      <w:proofErr w:type="spellStart"/>
-      <w:r>
-        <w:rPr>
-          <w:lang w:val="en-GB"/>
-        </w:rPr>
-        <w:t>DisparaTimer</w:t>
-      </w:r>
-      <w:proofErr w:type="spellEnd"/>
-      <w:r>
-        <w:rPr>
-          <w:lang w:val="en-GB"/>
-        </w:rPr>
-        <w:t xml:space="preserve"> </w:t>
-      </w:r>
-      <w:proofErr w:type="spellStart"/>
-      <w:r>
-        <w:rPr>
-          <w:lang w:val="en-GB"/>
-        </w:rPr>
-        <w:t>Github</w:t>
-      </w:r>
-      <w:proofErr w:type="spellEnd"/>
-      <w:r>
-        <w:rPr>
-          <w:lang w:val="en-GB"/>
-        </w:rPr>
-        <w:t xml:space="preserve"> page</w:t>
+        <w:t>Download “main.py” file from the DisparaTimer Github page</w:t>
       </w:r>
       <w:r>
         <w:rPr>
@@ -3554,7 +3583,6 @@
         </w:rPr>
         <w:t xml:space="preserve">. </w:t>
       </w:r>
-      <w:proofErr w:type="gramStart"/>
       <w:r>
         <w:rPr>
           <w:b/>
@@ -3563,18 +3591,7 @@
           <w:u w:val="single"/>
           <w:lang w:val="en-GB"/>
         </w:rPr>
-        <w:t>Important!:</w:t>
-      </w:r>
-      <w:proofErr w:type="gramEnd"/>
-      <w:r>
-        <w:rPr>
-          <w:b/>
-          <w:bCs/>
-          <w:color w:val="FF0000"/>
-          <w:u w:val="single"/>
-          <w:lang w:val="en-GB"/>
-        </w:rPr>
-        <w:t xml:space="preserve"> any other name will not be executed by the Raspberry</w:t>
+        <w:t>Important!: any other name will not be executed by the Raspberry</w:t>
       </w:r>
       <w:r>
         <w:rPr>
@@ -3596,21 +3613,8 @@
         <w:rPr>
           <w:lang w:val="en-GB"/>
         </w:rPr>
-        <w:t xml:space="preserve">Close Thonny and unplug the Raspberry. If we have proceeded correctly, when the Raspberry is connected again, a green LED should light up and a new </w:t>
-      </w:r>
-      <w:proofErr w:type="spellStart"/>
-      <w:r>
-        <w:rPr>
-          <w:lang w:val="en-GB"/>
-        </w:rPr>
-        <w:t>WiFi</w:t>
-      </w:r>
-      <w:proofErr w:type="spellEnd"/>
-      <w:r>
-        <w:rPr>
-          <w:lang w:val="en-GB"/>
-        </w:rPr>
-        <w:t xml:space="preserve"> network called</w:t>
+        <w:lastRenderedPageBreak/>
+        <w:t>Close Thonny and unplug the Raspberry. If we have proceeded correctly, when the Raspberry is connected again, a green LED should light up and a new WiFi network called</w:t>
       </w:r>
       <w:r>
         <w:rPr>
@@ -3730,45 +3734,16 @@
       </w:r>
       <w:r>
         <w:rPr>
-          <w:lang w:val="en-GB"/>
-        </w:rPr>
-        <w:t>Disable Xiaomi's</w:t>
-      </w:r>
-      <w:r>
-        <w:rPr>
-          <w:lang w:val="en-GB"/>
-        </w:rPr>
-        <w:t>-like</w:t>
-      </w:r>
-      <w:r>
-        <w:rPr>
-          <w:lang w:val="en-GB"/>
-        </w:rPr>
-        <w:t xml:space="preserve"> "Stay Connected" </w:t>
-      </w:r>
-      <w:r>
-        <w:rPr>
-          <w:lang w:val="en-GB"/>
-        </w:rPr>
-        <w:t>options</w:t>
-      </w:r>
-      <w:r>
-        <w:rPr>
-          <w:lang w:val="en-GB"/>
-        </w:rPr>
-        <w:t xml:space="preserve"> that </w:t>
-      </w:r>
-      <w:r>
-        <w:rPr>
-          <w:lang w:val="en-GB"/>
-        </w:rPr>
-        <w:t>bypass</w:t>
-      </w:r>
-      <w:r>
-        <w:rPr>
-          <w:lang w:val="en-GB"/>
-        </w:rPr>
-        <w:t xml:space="preserve"> connections without internet.</w:t>
+          <w:u w:val="single"/>
+          <w:lang w:val="en-GB"/>
+        </w:rPr>
+        <w:t>Disable Xiaomi's-like "Stay Connected" options that bypass connections without internet</w:t>
+      </w:r>
+      <w:r>
+        <w:rPr>
+          <w:lang w:val="en-GB"/>
+        </w:rPr>
+        <w:t>.</w:t>
       </w:r>
     </w:p>
     <w:p>
@@ -4004,7 +3979,6 @@
           <w:noProof/>
           <w:lang w:val="en-GB"/>
         </w:rPr>
-        <w:lastRenderedPageBreak/>
         <w:drawing>
           <wp:inline distT="0" distB="0" distL="0" distR="0" wp14:anchorId="73A6185B" wp14:editId="12E116C5">
             <wp:extent cx="6188710" cy="3481070"/>
@@ -4144,11 +4118,12 @@
           <w:noProof/>
           <w:lang w:val="en-GB"/>
         </w:rPr>
+        <w:lastRenderedPageBreak/>
         <w:drawing>
-          <wp:inline distT="0" distB="0" distL="0" distR="0" wp14:anchorId="4CE1835A" wp14:editId="44A1C8DC">
-            <wp:extent cx="6188710" cy="3481070"/>
-            <wp:effectExtent l="0" t="0" r="2540" b="5080"/>
-            <wp:docPr id="1771437419" name="Imagen 22"/>
+          <wp:inline distT="0" distB="0" distL="0" distR="0" wp14:anchorId="4FD86256" wp14:editId="4531668E">
+            <wp:extent cx="6188710" cy="3535680"/>
+            <wp:effectExtent l="0" t="0" r="2540" b="7620"/>
+            <wp:docPr id="328450084" name="Imagen 1"/>
             <wp:cNvGraphicFramePr>
               <a:graphicFrameLocks xmlns:a="http://schemas.openxmlformats.org/drawingml/2006/main" noChangeAspect="1"/>
             </wp:cNvGraphicFramePr>
@@ -4156,17 +4131,11 @@
               <a:graphicData uri="http://schemas.openxmlformats.org/drawingml/2006/picture">
                 <pic:pic xmlns:pic="http://schemas.openxmlformats.org/drawingml/2006/picture">
                   <pic:nvPicPr>
-                    <pic:cNvPr id="1771437419" name="Imagen 1771437419"/>
+                    <pic:cNvPr id="328450084" name=""/>
                     <pic:cNvPicPr/>
                   </pic:nvPicPr>
                   <pic:blipFill>
-                    <a:blip r:embed="rId19">
-                      <a:extLst>
-                        <a:ext uri="{28A0092B-C50C-407E-A947-70E740481C1C}">
-                          <a14:useLocalDpi xmlns:a14="http://schemas.microsoft.com/office/drawing/2010/main" val="0"/>
-                        </a:ext>
-                      </a:extLst>
-                    </a:blip>
+                    <a:blip r:embed="rId19"/>
                     <a:stretch>
                       <a:fillRect/>
                     </a:stretch>
@@ -4174,7 +4143,7 @@
                   <pic:spPr>
                     <a:xfrm>
                       <a:off x="0" y="0"/>
-                      <a:ext cx="6188710" cy="3481070"/>
+                      <a:ext cx="6188710" cy="3535680"/>
                     </a:xfrm>
                     <a:prstGeom prst="rect">
                       <a:avLst/>
@@ -4216,13 +4185,67 @@
         <w:rPr>
           <w:lang w:val="en-GB"/>
         </w:rPr>
+        <w:t xml:space="preserve">and </w:t>
+      </w:r>
+      <w:r>
+        <w:rPr>
+          <w:lang w:val="en-GB"/>
+        </w:rPr>
+        <w:t>“</w:t>
+      </w:r>
+      <w:r>
+        <w:rPr>
+          <w:lang w:val="en-GB"/>
+        </w:rPr>
+        <w:t>low</w:t>
+      </w:r>
+      <w:r>
+        <w:rPr>
+          <w:lang w:val="en-GB"/>
+        </w:rPr>
+        <w:t xml:space="preserve"> </w:t>
+      </w:r>
+      <w:r>
+        <w:rPr>
+          <w:lang w:val="en-GB"/>
+        </w:rPr>
+        <w:t>level trigger</w:t>
+      </w:r>
+      <w:r>
+        <w:rPr>
+          <w:lang w:val="en-GB"/>
+        </w:rPr>
+        <w:t>”</w:t>
+      </w:r>
+      <w:r>
+        <w:rPr>
+          <w:lang w:val="en-GB"/>
+        </w:rPr>
+        <w:t xml:space="preserve"> </w:t>
+      </w:r>
+      <w:r>
+        <w:rPr>
+          <w:lang w:val="en-GB"/>
+        </w:rPr>
+        <w:t>solid state relay</w:t>
+      </w:r>
+      <w:r>
+        <w:rPr>
+          <w:lang w:val="en-GB"/>
+        </w:rPr>
+        <w:t xml:space="preserve"> (</w:t>
+      </w:r>
+      <w:r>
+        <w:rPr>
+          <w:lang w:val="en-GB"/>
+        </w:rPr>
         <w:t>HY-M284</w:t>
       </w:r>
       <w:r>
         <w:rPr>
           <w:lang w:val="en-GB"/>
         </w:rPr>
-        <w:t xml:space="preserve"> type solid state relay</w:t>
+        <w:t xml:space="preserve"> type)</w:t>
       </w:r>
       <w:r>
         <w:rPr>
@@ -4230,14 +4253,6 @@
         </w:rPr>
         <w:t>.</w:t>
       </w:r>
-    </w:p>
-    <w:p>
-      <w:pPr>
-        <w:jc w:val="center"/>
-        <w:rPr>
-          <w:lang w:val="en-GB"/>
-        </w:rPr>
-      </w:pPr>
     </w:p>
     <w:p>
       <w:pPr>
@@ -4264,20 +4279,9 @@
           <w:szCs w:val="32"/>
           <w:lang w:val="en-GB"/>
         </w:rPr>
-        <w:lastRenderedPageBreak/>
-        <w:t xml:space="preserve">Operation of </w:t>
-      </w:r>
-      <w:proofErr w:type="spellStart"/>
-      <w:r>
-        <w:rPr>
-          <w:sz w:val="32"/>
-          <w:szCs w:val="32"/>
-          <w:lang w:val="en-GB"/>
-        </w:rPr>
-        <w:t>DisparaTimer</w:t>
+        <w:t>Operation of DisparaTimer</w:t>
       </w:r>
       <w:bookmarkEnd w:id="5"/>
-      <w:proofErr w:type="spellEnd"/>
     </w:p>
     <w:p>
       <w:pPr>
@@ -4288,19 +4292,11 @@
           <w:lang w:val="en-GB"/>
         </w:rPr>
       </w:pPr>
-      <w:proofErr w:type="spellStart"/>
-      <w:r>
-        <w:rPr>
-          <w:lang w:val="en-GB"/>
-        </w:rPr>
-        <w:t>DisparaTimer</w:t>
-      </w:r>
-      <w:proofErr w:type="spellEnd"/>
-      <w:r>
-        <w:rPr>
-          <w:lang w:val="en-GB"/>
-        </w:rPr>
-        <w:t xml:space="preserve"> has two operational modes, "TIMER" and "STRIP", which are selected by clicking on </w:t>
+      <w:r>
+        <w:rPr>
+          <w:lang w:val="en-GB"/>
+        </w:rPr>
+        <w:t xml:space="preserve">DisparaTimer has two operational modes, "TIMER" and "STRIP", which are selected by clicking on </w:t>
       </w:r>
       <w:r>
         <w:rPr>
@@ -4426,98 +4422,7 @@
         <w:rPr>
           <w:lang w:val="en-GB"/>
         </w:rPr>
-        <w:t xml:space="preserve"> settings.</w:t>
-      </w:r>
-      <w:r>
-        <w:rPr>
-          <w:lang w:val="en-GB"/>
-        </w:rPr>
-        <w:t xml:space="preserve"> </w:t>
-      </w:r>
-      <w:r>
-        <w:rPr>
-          <w:u w:val="single"/>
-          <w:lang w:val="en-GB"/>
-        </w:rPr>
-        <w:t>The app will close when pressing</w:t>
-      </w:r>
-      <w:r>
-        <w:rPr>
-          <w:u w:val="single"/>
-          <w:lang w:val="en-GB"/>
-        </w:rPr>
-        <w:t xml:space="preserve"> </w:t>
-      </w:r>
-      <w:r>
-        <w:rPr>
-          <w:b/>
-          <w:bCs/>
-          <w:u w:val="single"/>
-          <w:lang w:val="en-GB"/>
-        </w:rPr>
-        <w:t>(4)</w:t>
-      </w:r>
-      <w:r>
-        <w:rPr>
-          <w:u w:val="single"/>
-          <w:lang w:val="en-GB"/>
-        </w:rPr>
-        <w:t xml:space="preserve"> </w:t>
-      </w:r>
-      <w:r>
-        <w:rPr>
-          <w:u w:val="single"/>
-          <w:lang w:val="en-GB"/>
-        </w:rPr>
-        <w:t xml:space="preserve">or </w:t>
-      </w:r>
-      <w:r>
-        <w:rPr>
-          <w:b/>
-          <w:bCs/>
-          <w:u w:val="single"/>
-          <w:lang w:val="en-GB"/>
-        </w:rPr>
-        <w:t>(</w:t>
-      </w:r>
-      <w:r>
-        <w:rPr>
-          <w:b/>
-          <w:bCs/>
-          <w:u w:val="single"/>
-          <w:lang w:val="en-GB"/>
-        </w:rPr>
-        <w:t>5)</w:t>
-      </w:r>
-      <w:r>
-        <w:rPr>
-          <w:u w:val="single"/>
-          <w:lang w:val="en-GB"/>
-        </w:rPr>
-        <w:t xml:space="preserve"> </w:t>
-      </w:r>
-      <w:r>
-        <w:rPr>
-          <w:u w:val="single"/>
-          <w:lang w:val="en-GB"/>
-        </w:rPr>
-        <w:t xml:space="preserve">if your phone is not connected to a </w:t>
-      </w:r>
-      <w:proofErr w:type="spellStart"/>
-      <w:r>
-        <w:rPr>
-          <w:u w:val="single"/>
-          <w:lang w:val="en-GB"/>
-        </w:rPr>
-        <w:t>WiFi</w:t>
-      </w:r>
-      <w:proofErr w:type="spellEnd"/>
-      <w:r>
-        <w:rPr>
-          <w:u w:val="single"/>
-          <w:lang w:val="en-GB"/>
-        </w:rPr>
-        <w:t xml:space="preserve"> network</w:t>
+        <w:t xml:space="preserve"> settings</w:t>
       </w:r>
       <w:r>
         <w:rPr>
@@ -6223,8 +6128,18 @@
                           <w:bCs/>
                           <w:lang w:val="en-GB"/>
                         </w:rPr>
-                        <w:t>Exposure start</w:t>
+                        <w:t xml:space="preserve">Exposure </w:t>
                       </w:r>
+                      <w:proofErr w:type="gramStart"/>
+                      <w:r>
+                        <w:rPr>
+                          <w:b/>
+                          <w:bCs/>
+                          <w:lang w:val="en-GB"/>
+                        </w:rPr>
+                        <w:t>start</w:t>
+                      </w:r>
+                      <w:proofErr w:type="gramEnd"/>
                       <w:r>
                         <w:rPr>
                           <w:b/>
@@ -6649,14 +6564,7 @@
         <w:rPr>
           <w:lang w:val="en-GB"/>
         </w:rPr>
-        <w:t>“+/</w:t>
-      </w:r>
-      <w:proofErr w:type="gramStart"/>
-      <w:r>
-        <w:rPr>
-          <w:lang w:val="en-GB"/>
-        </w:rPr>
-        <w:t>-“</w:t>
+        <w:t>“+/-“</w:t>
       </w:r>
       <w:r>
         <w:rPr>
@@ -6665,7 +6573,6 @@
         <w:t xml:space="preserve"> buttons</w:t>
       </w:r>
       <w:bookmarkEnd w:id="8"/>
-      <w:proofErr w:type="gramEnd"/>
     </w:p>
     <w:p>
       <w:pPr>
@@ -8128,16 +8035,8 @@
         <w:rPr>
           <w:lang w:val="en-GB"/>
         </w:rPr>
-        <w:t xml:space="preserve"> 750 </w:t>
-      </w:r>
-      <w:proofErr w:type="spellStart"/>
-      <w:r>
-        <w:rPr>
-          <w:lang w:val="en-GB"/>
-        </w:rPr>
-        <w:t>ms</w:t>
-      </w:r>
-      <w:proofErr w:type="spellEnd"/>
+        <w:t xml:space="preserve"> 750 ms</w:t>
+      </w:r>
       <w:r>
         <w:rPr>
           <w:lang w:val="en-GB"/>
@@ -8206,21 +8105,7 @@
         <w:rPr>
           <w:lang w:val="en-GB"/>
         </w:rPr>
-        <w:t xml:space="preserve">For additional information and educational videos on the different aspects of </w:t>
-      </w:r>
-      <w:proofErr w:type="spellStart"/>
-      <w:r>
-        <w:rPr>
-          <w:lang w:val="en-GB"/>
-        </w:rPr>
-        <w:t>DisparaTimer</w:t>
-      </w:r>
-      <w:proofErr w:type="spellEnd"/>
-      <w:r>
-        <w:rPr>
-          <w:lang w:val="en-GB"/>
-        </w:rPr>
-        <w:t xml:space="preserve">, visit the webpage </w:t>
+        <w:t xml:space="preserve">For additional information and educational videos on the different aspects of DisparaTimer, visit the webpage </w:t>
       </w:r>
       <w:hyperlink r:id="rId22" w:history="1">
         <w:r>
@@ -8228,14 +8113,14 @@
             <w:rStyle w:val="Hipervnculo"/>
             <w:lang w:val="en-GB"/>
           </w:rPr>
-          <w:t>https://www.disparafilm.com/disparatimer/</w:t>
+          <w:t>https://www.disparafilm.com/disparatimer-en</w:t>
         </w:r>
       </w:hyperlink>
       <w:r>
         <w:rPr>
           <w:lang w:val="en-GB"/>
         </w:rPr>
-        <w:t xml:space="preserve"> (Spanish language).</w:t>
+        <w:t>.</w:t>
       </w:r>
     </w:p>
     <w:p>
@@ -8363,19 +8248,11 @@
         <w:lang w:val="en-GB"/>
       </w:rPr>
     </w:pPr>
-    <w:proofErr w:type="spellStart"/>
     <w:r>
       <w:rPr>
         <w:lang w:val="en-GB"/>
       </w:rPr>
-      <w:t>DisparaTimer</w:t>
-    </w:r>
-    <w:proofErr w:type="spellEnd"/>
-    <w:r>
-      <w:rPr>
-        <w:lang w:val="en-GB"/>
-      </w:rPr>
-      <w:t xml:space="preserve"> </w:t>
+      <w:t xml:space="preserve">DisparaTimer </w:t>
     </w:r>
     <w:r>
       <w:rPr>

</xml_diff>